<commit_message>
Update PharmaChain system actors and remove unnecessary lines
</commit_message>
<xml_diff>
--- a/PharmaChain.docx
+++ b/PharmaChain.docx
@@ -41,8 +41,8 @@
           <w:b/>
         </w:rPr>
       </w:pPr>
-      <w:bookmarkStart w:id="0" w:name="_Toc408224572"/>
-      <w:bookmarkStart w:id="1" w:name="_Toc408224320"/>
+      <w:bookmarkStart w:id="0" w:name="_Toc408224320"/>
+      <w:bookmarkStart w:id="1" w:name="_Toc408224572"/>
       <w:bookmarkStart w:id="2" w:name="_Toc408224640"/>
       <w:r>
         <w:rPr>
@@ -77,8 +77,8 @@
           <w:lang w:val="en-US"/>
         </w:rPr>
       </w:pPr>
-      <w:bookmarkStart w:id="3" w:name="_Toc408224641"/>
-      <w:bookmarkStart w:id="4" w:name="_Toc408224573"/>
+      <w:bookmarkStart w:id="3" w:name="_Toc408224573"/>
+      <w:bookmarkStart w:id="4" w:name="_Toc408224641"/>
       <w:bookmarkStart w:id="5" w:name="_Toc408224321"/>
       <w:r>
         <w:rPr>
@@ -193,9 +193,9 @@
           <w:szCs w:val="24"/>
         </w:rPr>
       </w:pPr>
-      <w:bookmarkStart w:id="9" w:name="_Toc408224575"/>
+      <w:bookmarkStart w:id="9" w:name="_Toc408224323"/>
       <w:bookmarkStart w:id="10" w:name="_Toc408224643"/>
-      <w:bookmarkStart w:id="11" w:name="_Toc408224323"/>
+      <w:bookmarkStart w:id="11" w:name="_Toc408224575"/>
       <w:r>
         <w:rPr>
           <w:b/>
@@ -238,8 +238,8 @@
         </w:rPr>
       </w:pPr>
       <w:bookmarkStart w:id="12" w:name="_Toc408224644"/>
-      <w:bookmarkStart w:id="13" w:name="_Toc408224576"/>
-      <w:bookmarkStart w:id="14" w:name="_Toc408224324"/>
+      <w:bookmarkStart w:id="13" w:name="_Toc408224324"/>
+      <w:bookmarkStart w:id="14" w:name="_Toc408224576"/>
       <w:r>
         <w:rPr>
           <w:b/>
@@ -311,9 +311,9 @@
           <w:szCs w:val="24"/>
         </w:rPr>
       </w:pPr>
-      <w:bookmarkStart w:id="18" w:name="_Toc408224326"/>
-      <w:bookmarkStart w:id="19" w:name="_Toc408224578"/>
-      <w:bookmarkStart w:id="20" w:name="_Toc408224646"/>
+      <w:bookmarkStart w:id="18" w:name="_Toc408224578"/>
+      <w:bookmarkStart w:id="19" w:name="_Toc408224646"/>
+      <w:bookmarkStart w:id="20" w:name="_Toc408224326"/>
       <w:r>
         <w:rPr>
           <w:b/>
@@ -351,9 +351,9 @@
           <w:b/>
         </w:rPr>
       </w:pPr>
-      <w:bookmarkStart w:id="21" w:name="_Toc408224647"/>
+      <w:bookmarkStart w:id="21" w:name="_Toc408224327"/>
       <w:bookmarkStart w:id="22" w:name="_Toc408224579"/>
-      <w:bookmarkStart w:id="23" w:name="_Toc408224327"/>
+      <w:bookmarkStart w:id="23" w:name="_Toc408224647"/>
       <w:r>
         <w:rPr>
           <w:b/>
@@ -611,9 +611,9 @@
         </w:rPr>
         <w:br w:type="page"/>
       </w:r>
-      <w:bookmarkStart w:id="24" w:name="_Toc408224580"/>
+      <w:bookmarkStart w:id="24" w:name="_Toc408224328"/>
       <w:bookmarkStart w:id="25" w:name="_Toc408224648"/>
-      <w:bookmarkStart w:id="26" w:name="_Toc408224328"/>
+      <w:bookmarkStart w:id="26" w:name="_Toc408224580"/>
     </w:p>
     <w:p>
       <w:pPr>
@@ -1176,8 +1176,8 @@
       <w:r>
         <w:br w:type="page"/>
       </w:r>
-      <w:bookmarkStart w:id="27" w:name="_Toc408224581"/>
-      <w:bookmarkStart w:id="28" w:name="_Toc408224649"/>
+      <w:bookmarkStart w:id="27" w:name="_Toc408224649"/>
+      <w:bookmarkStart w:id="28" w:name="_Toc408224581"/>
       <w:bookmarkStart w:id="29" w:name="_Toc408224329"/>
       <w:r>
         <w:rPr>
@@ -8291,12 +8291,6 @@
             <w:insideH w:val="single" w:color="auto" w:sz="4" w:space="0"/>
             <w:insideV w:val="single" w:color="auto" w:sz="4" w:space="0"/>
           </w:tblBorders>
-          <w:tblCellMar>
-            <w:top w:w="0" w:type="dxa"/>
-            <w:left w:w="108" w:type="dxa"/>
-            <w:bottom w:w="0" w:type="dxa"/>
-            <w:right w:w="108" w:type="dxa"/>
-          </w:tblCellMar>
         </w:tblPrEx>
         <w:tc>
           <w:tcPr>
@@ -8847,8 +8841,8 @@
           <w:bCs w:val="0"/>
         </w:rPr>
       </w:pPr>
-      <w:bookmarkStart w:id="34" w:name="_Toc408224330"/>
-      <w:bookmarkStart w:id="35" w:name="_Toc470104827"/>
+      <w:bookmarkStart w:id="34" w:name="_Toc470104827"/>
+      <w:bookmarkStart w:id="35" w:name="_Toc408224330"/>
       <w:r>
         <w:rPr>
           <w:rFonts w:ascii="Book Antiqua" w:hAnsi="Book Antiqua"/>
@@ -9023,8 +9017,8 @@
           <w:rFonts w:ascii="Book Antiqua" w:hAnsi="Book Antiqua"/>
         </w:rPr>
       </w:pPr>
-      <w:bookmarkStart w:id="39" w:name="_Toc470104830"/>
-      <w:bookmarkStart w:id="40" w:name="_Toc408224332"/>
+      <w:bookmarkStart w:id="39" w:name="_Toc408224332"/>
+      <w:bookmarkStart w:id="40" w:name="_Toc470104830"/>
       <w:r>
         <w:rPr>
           <w:rFonts w:ascii="Book Antiqua" w:hAnsi="Book Antiqua"/>
@@ -9426,32 +9420,32 @@
           <w:bCs w:val="0"/>
         </w:rPr>
       </w:pPr>
-      <w:bookmarkStart w:id="43" w:name="_Toc470104390"/>
+      <w:bookmarkStart w:id="43" w:name="_Toc470104051"/>
       <w:bookmarkEnd w:id="43"/>
-      <w:bookmarkStart w:id="44" w:name="_Toc470104385"/>
+      <w:bookmarkStart w:id="44" w:name="_Toc470104849"/>
       <w:bookmarkEnd w:id="44"/>
-      <w:bookmarkStart w:id="45" w:name="_Toc470104854"/>
+      <w:bookmarkStart w:id="45" w:name="_Toc470104542"/>
       <w:bookmarkEnd w:id="45"/>
       <w:bookmarkStart w:id="46" w:name="_Toc470104701"/>
       <w:bookmarkEnd w:id="46"/>
-      <w:bookmarkStart w:id="47" w:name="_Toc470104547"/>
+      <w:bookmarkStart w:id="47" w:name="_Toc470104854"/>
       <w:bookmarkEnd w:id="47"/>
       <w:bookmarkStart w:id="48" w:name="_Toc470104226"/>
       <w:bookmarkEnd w:id="48"/>
-      <w:bookmarkStart w:id="49" w:name="_Toc470104056"/>
+      <w:bookmarkStart w:id="49" w:name="_Toc470104385"/>
       <w:bookmarkEnd w:id="49"/>
-      <w:bookmarkStart w:id="50" w:name="_Toc470104849"/>
+      <w:bookmarkStart w:id="50" w:name="_Toc470104390"/>
       <w:bookmarkEnd w:id="50"/>
-      <w:bookmarkStart w:id="51" w:name="_Toc470104696"/>
+      <w:bookmarkStart w:id="51" w:name="_Toc470104547"/>
       <w:bookmarkEnd w:id="51"/>
-      <w:bookmarkStart w:id="52" w:name="_Toc470104051"/>
+      <w:bookmarkStart w:id="52" w:name="_Toc470104696"/>
       <w:bookmarkEnd w:id="52"/>
-      <w:bookmarkStart w:id="53" w:name="_Toc470104542"/>
+      <w:bookmarkStart w:id="53" w:name="_Toc470104056"/>
       <w:bookmarkEnd w:id="53"/>
       <w:bookmarkStart w:id="54" w:name="_Toc470104221"/>
       <w:bookmarkEnd w:id="54"/>
-      <w:bookmarkStart w:id="55" w:name="_Toc408224340"/>
-      <w:bookmarkStart w:id="56" w:name="_Toc470104855"/>
+      <w:bookmarkStart w:id="55" w:name="_Toc470104855"/>
+      <w:bookmarkStart w:id="56" w:name="_Toc408224340"/>
       <w:bookmarkStart w:id="57" w:name="_Toc35248768"/>
       <w:r>
         <w:rPr>
@@ -11687,29 +11681,29 @@
           <w:bCs w:val="0"/>
         </w:rPr>
       </w:pPr>
-      <w:bookmarkStart w:id="65" w:name="_Toc470104557"/>
+      <w:bookmarkStart w:id="65" w:name="_Toc470104863"/>
       <w:bookmarkEnd w:id="65"/>
-      <w:bookmarkStart w:id="66" w:name="_Toc470104711"/>
+      <w:bookmarkStart w:id="66" w:name="_Toc470104556"/>
       <w:bookmarkEnd w:id="66"/>
-      <w:bookmarkStart w:id="67" w:name="_Toc470104864"/>
+      <w:bookmarkStart w:id="67" w:name="_Toc470104065"/>
       <w:bookmarkEnd w:id="67"/>
-      <w:bookmarkStart w:id="68" w:name="_Toc470104065"/>
+      <w:bookmarkStart w:id="68" w:name="_Toc470104399"/>
       <w:bookmarkEnd w:id="68"/>
-      <w:bookmarkStart w:id="69" w:name="_Toc470104556"/>
+      <w:bookmarkStart w:id="69" w:name="_Toc470104066"/>
       <w:bookmarkEnd w:id="69"/>
       <w:bookmarkStart w:id="70" w:name="_Toc470104400"/>
       <w:bookmarkEnd w:id="70"/>
-      <w:bookmarkStart w:id="71" w:name="_Toc470104235"/>
+      <w:bookmarkStart w:id="71" w:name="_Toc470104711"/>
       <w:bookmarkEnd w:id="71"/>
-      <w:bookmarkStart w:id="72" w:name="_Toc470104399"/>
+      <w:bookmarkStart w:id="72" w:name="_Toc470104710"/>
       <w:bookmarkEnd w:id="72"/>
-      <w:bookmarkStart w:id="73" w:name="_Toc470104066"/>
+      <w:bookmarkStart w:id="73" w:name="_Toc470104236"/>
       <w:bookmarkEnd w:id="73"/>
-      <w:bookmarkStart w:id="74" w:name="_Toc470104863"/>
+      <w:bookmarkStart w:id="74" w:name="_Toc470104864"/>
       <w:bookmarkEnd w:id="74"/>
-      <w:bookmarkStart w:id="75" w:name="_Toc470104710"/>
+      <w:bookmarkStart w:id="75" w:name="_Toc470104557"/>
       <w:bookmarkEnd w:id="75"/>
-      <w:bookmarkStart w:id="76" w:name="_Toc470104236"/>
+      <w:bookmarkStart w:id="76" w:name="_Toc470104235"/>
       <w:bookmarkEnd w:id="76"/>
       <w:bookmarkStart w:id="77" w:name="_Toc408224342"/>
       <w:bookmarkStart w:id="78" w:name="_Toc470104865"/>
@@ -13152,7 +13146,6 @@
           <w:bCs/>
           <w:i w:val="0"/>
           <w:iCs w:val="0"/>
-          <w:lang w:val="en-US"/>
         </w:rPr>
       </w:pPr>
       <w:r>
@@ -13165,6 +13158,19 @@
         </w:rPr>
         <w:t>The PharmaChain system encompasses the entire pharmaceutical supply chain, from the manufacturing phase to the final delivery of medicines. It involves the integration of RFID technology, temperature monitoring, blockchain, and QR code authentication.</w:t>
       </w:r>
+    </w:p>
+    <w:p>
+      <w:pPr>
+        <w:pStyle w:val="64"/>
+        <w:rPr>
+          <w:rFonts w:hint="default"/>
+          <w:b w:val="0"/>
+          <w:bCs/>
+          <w:i w:val="0"/>
+          <w:iCs w:val="0"/>
+          <w:lang w:val="en-US"/>
+        </w:rPr>
+      </w:pPr>
       <w:r>
         <w:rPr>
           <w:b w:val="0"/>
@@ -13680,7 +13686,6 @@
       </w:r>
       <w:bookmarkEnd w:id="84"/>
     </w:p>
-    <w:p/>
     <w:p>
       <w:pPr>
         <w:pStyle w:val="4"/>
@@ -16254,96 +16259,15 @@
         </w:tc>
       </w:tr>
     </w:tbl>
-    <w:p/>
-    <w:p>
-      <w:pPr>
-        <w:pStyle w:val="4"/>
-        <w:numPr>
-          <w:numId w:val="0"/>
-        </w:numPr>
-        <w:ind w:leftChars="0"/>
+    <w:p>
+      <w:pPr>
         <w:rPr>
           <w:rFonts w:ascii="Book Antiqua" w:hAnsi="Book Antiqua"/>
         </w:rPr>
       </w:pPr>
       <w:bookmarkStart w:id="86" w:name="_Toc470104901"/>
-    </w:p>
-    <w:p>
-      <w:pPr>
-        <w:rPr>
-          <w:rFonts w:ascii="Book Antiqua" w:hAnsi="Book Antiqua"/>
-        </w:rPr>
-      </w:pPr>
-    </w:p>
-    <w:p>
-      <w:pPr>
-        <w:rPr>
-          <w:rFonts w:ascii="Book Antiqua" w:hAnsi="Book Antiqua"/>
-        </w:rPr>
-      </w:pPr>
-    </w:p>
-    <w:p>
-      <w:pPr>
-        <w:rPr>
-          <w:rFonts w:ascii="Book Antiqua" w:hAnsi="Book Antiqua"/>
-        </w:rPr>
-      </w:pPr>
-    </w:p>
-    <w:p>
-      <w:pPr>
-        <w:rPr>
-          <w:rFonts w:ascii="Book Antiqua" w:hAnsi="Book Antiqua"/>
-        </w:rPr>
-      </w:pPr>
-    </w:p>
-    <w:p>
-      <w:pPr>
-        <w:rPr>
-          <w:rFonts w:ascii="Book Antiqua" w:hAnsi="Book Antiqua"/>
-        </w:rPr>
-      </w:pPr>
-    </w:p>
-    <w:p>
-      <w:pPr>
-        <w:rPr>
-          <w:rFonts w:ascii="Book Antiqua" w:hAnsi="Book Antiqua"/>
-        </w:rPr>
-      </w:pPr>
-    </w:p>
-    <w:p>
-      <w:pPr>
-        <w:rPr>
-          <w:rFonts w:ascii="Book Antiqua" w:hAnsi="Book Antiqua"/>
-        </w:rPr>
-      </w:pPr>
-    </w:p>
-    <w:p>
-      <w:pPr>
-        <w:rPr>
-          <w:rFonts w:ascii="Book Antiqua" w:hAnsi="Book Antiqua"/>
-        </w:rPr>
-      </w:pPr>
-    </w:p>
-    <w:p>
-      <w:pPr>
-        <w:rPr>
-          <w:rFonts w:ascii="Book Antiqua" w:hAnsi="Book Antiqua"/>
-        </w:rPr>
-      </w:pPr>
-    </w:p>
-    <w:p>
-      <w:pPr>
-        <w:rPr>
-          <w:rFonts w:ascii="Book Antiqua" w:hAnsi="Book Antiqua"/>
-        </w:rPr>
-      </w:pPr>
-    </w:p>
-    <w:p>
-      <w:pPr>
-        <w:rPr>
-          <w:rFonts w:ascii="Book Antiqua" w:hAnsi="Book Antiqua"/>
-        </w:rPr>
-      </w:pPr>
+      <w:bookmarkStart w:id="219" w:name="_GoBack"/>
+      <w:bookmarkEnd w:id="219"/>
     </w:p>
     <w:p>
       <w:pPr>
@@ -16805,8 +16729,6 @@
           </wp:inline>
         </w:drawing>
       </w:r>
-      <w:bookmarkStart w:id="219" w:name="_GoBack"/>
-      <w:bookmarkEnd w:id="219"/>
     </w:p>
     <w:p>
       <w:pPr>
@@ -17147,29 +17069,29 @@
           <w:bCs w:val="0"/>
         </w:rPr>
       </w:pPr>
-      <w:bookmarkStart w:id="92" w:name="_Toc470104443"/>
+      <w:bookmarkStart w:id="92" w:name="_Toc470104600"/>
       <w:bookmarkEnd w:id="92"/>
-      <w:bookmarkStart w:id="93" w:name="_Toc470104599"/>
+      <w:bookmarkStart w:id="93" w:name="_Toc470104443"/>
       <w:bookmarkEnd w:id="93"/>
-      <w:bookmarkStart w:id="94" w:name="_Toc470104753"/>
+      <w:bookmarkStart w:id="94" w:name="_Toc470104109"/>
       <w:bookmarkEnd w:id="94"/>
-      <w:bookmarkStart w:id="95" w:name="_Toc470104907"/>
+      <w:bookmarkStart w:id="95" w:name="_Toc470104906"/>
       <w:bookmarkEnd w:id="95"/>
-      <w:bookmarkStart w:id="96" w:name="_Toc470104442"/>
+      <w:bookmarkStart w:id="96" w:name="_Toc470104278"/>
       <w:bookmarkEnd w:id="96"/>
-      <w:bookmarkStart w:id="97" w:name="_Toc470104279"/>
+      <w:bookmarkStart w:id="97" w:name="_Toc470104599"/>
       <w:bookmarkEnd w:id="97"/>
-      <w:bookmarkStart w:id="98" w:name="_Toc470104906"/>
+      <w:bookmarkStart w:id="98" w:name="_Toc470104907"/>
       <w:bookmarkEnd w:id="98"/>
-      <w:bookmarkStart w:id="99" w:name="_Toc470104109"/>
+      <w:bookmarkStart w:id="99" w:name="_Toc470104754"/>
       <w:bookmarkEnd w:id="99"/>
-      <w:bookmarkStart w:id="100" w:name="_Toc470104108"/>
+      <w:bookmarkStart w:id="100" w:name="_Toc470104442"/>
       <w:bookmarkEnd w:id="100"/>
-      <w:bookmarkStart w:id="101" w:name="_Toc470104278"/>
+      <w:bookmarkStart w:id="101" w:name="_Toc470104108"/>
       <w:bookmarkEnd w:id="101"/>
-      <w:bookmarkStart w:id="102" w:name="_Toc470104600"/>
+      <w:bookmarkStart w:id="102" w:name="_Toc470104753"/>
       <w:bookmarkEnd w:id="102"/>
-      <w:bookmarkStart w:id="103" w:name="_Toc470104754"/>
+      <w:bookmarkStart w:id="103" w:name="_Toc470104279"/>
       <w:bookmarkEnd w:id="103"/>
       <w:bookmarkStart w:id="104" w:name="_Toc408224344"/>
       <w:bookmarkStart w:id="105" w:name="_Toc470104908"/>
@@ -17207,8 +17129,8 @@
           <w:rFonts w:ascii="Book Antiqua" w:hAnsi="Book Antiqua"/>
         </w:rPr>
       </w:pPr>
-      <w:bookmarkStart w:id="106" w:name="_Toc408224345"/>
-      <w:bookmarkStart w:id="107" w:name="_Toc470104909"/>
+      <w:bookmarkStart w:id="106" w:name="_Toc470104909"/>
+      <w:bookmarkStart w:id="107" w:name="_Toc408224345"/>
       <w:r>
         <w:rPr>
           <w:rFonts w:ascii="Book Antiqua" w:hAnsi="Book Antiqua"/>
@@ -17600,53 +17522,53 @@
           <w:rFonts w:ascii="Book Antiqua" w:hAnsi="Book Antiqua"/>
         </w:rPr>
       </w:pPr>
-      <w:bookmarkStart w:id="111" w:name="_Toc470104291"/>
+      <w:bookmarkStart w:id="111" w:name="_Toc470104288"/>
       <w:bookmarkEnd w:id="111"/>
-      <w:bookmarkStart w:id="112" w:name="_Toc470104912"/>
+      <w:bookmarkStart w:id="112" w:name="_Toc470104612"/>
       <w:bookmarkEnd w:id="112"/>
-      <w:bookmarkStart w:id="113" w:name="_Toc470104763"/>
+      <w:bookmarkStart w:id="113" w:name="_Toc470104766"/>
       <w:bookmarkEnd w:id="113"/>
-      <w:bookmarkStart w:id="114" w:name="_Toc470104288"/>
+      <w:bookmarkStart w:id="114" w:name="_Toc470104608"/>
       <w:bookmarkEnd w:id="114"/>
-      <w:bookmarkStart w:id="115" w:name="_Toc470104609"/>
+      <w:bookmarkStart w:id="115" w:name="_Toc470104114"/>
       <w:bookmarkEnd w:id="115"/>
-      <w:bookmarkStart w:id="116" w:name="_Toc470104605"/>
+      <w:bookmarkStart w:id="116" w:name="_Toc470104762"/>
       <w:bookmarkEnd w:id="116"/>
-      <w:bookmarkStart w:id="117" w:name="_Toc470104766"/>
+      <w:bookmarkStart w:id="117" w:name="_Toc470104284"/>
       <w:bookmarkEnd w:id="117"/>
-      <w:bookmarkStart w:id="118" w:name="_Toc470104452"/>
+      <w:bookmarkStart w:id="118" w:name="_Toc470104117"/>
       <w:bookmarkEnd w:id="118"/>
-      <w:bookmarkStart w:id="119" w:name="_Toc470104919"/>
+      <w:bookmarkStart w:id="119" w:name="_Toc470104451"/>
       <w:bookmarkEnd w:id="119"/>
-      <w:bookmarkStart w:id="120" w:name="_Toc470104118"/>
+      <w:bookmarkStart w:id="120" w:name="_Toc470104448"/>
       <w:bookmarkEnd w:id="120"/>
-      <w:bookmarkStart w:id="121" w:name="_Toc470104916"/>
+      <w:bookmarkStart w:id="121" w:name="_Toc470104291"/>
       <w:bookmarkEnd w:id="121"/>
-      <w:bookmarkStart w:id="122" w:name="_Toc470104451"/>
+      <w:bookmarkStart w:id="122" w:name="_Toc470104912"/>
       <w:bookmarkEnd w:id="122"/>
-      <w:bookmarkStart w:id="123" w:name="_Toc470104121"/>
+      <w:bookmarkStart w:id="123" w:name="_Toc470104118"/>
       <w:bookmarkEnd w:id="123"/>
-      <w:bookmarkStart w:id="124" w:name="_Toc470104455"/>
+      <w:bookmarkStart w:id="124" w:name="_Toc470104916"/>
       <w:bookmarkEnd w:id="124"/>
-      <w:bookmarkStart w:id="125" w:name="_Toc470104608"/>
+      <w:bookmarkStart w:id="125" w:name="_Toc470104455"/>
       <w:bookmarkEnd w:id="125"/>
-      <w:bookmarkStart w:id="126" w:name="_Toc470104762"/>
+      <w:bookmarkStart w:id="126" w:name="_Toc470104919"/>
       <w:bookmarkEnd w:id="126"/>
-      <w:bookmarkStart w:id="127" w:name="_Toc470104448"/>
+      <w:bookmarkStart w:id="127" w:name="_Toc470104763"/>
       <w:bookmarkEnd w:id="127"/>
-      <w:bookmarkStart w:id="128" w:name="_Toc470104114"/>
+      <w:bookmarkStart w:id="128" w:name="_Toc470104609"/>
       <w:bookmarkEnd w:id="128"/>
-      <w:bookmarkStart w:id="129" w:name="_Toc470104612"/>
+      <w:bookmarkStart w:id="129" w:name="_Toc470104452"/>
       <w:bookmarkEnd w:id="129"/>
-      <w:bookmarkStart w:id="130" w:name="_Toc470104759"/>
+      <w:bookmarkStart w:id="130" w:name="_Toc470104605"/>
       <w:bookmarkEnd w:id="130"/>
-      <w:bookmarkStart w:id="131" w:name="_Toc470104284"/>
+      <w:bookmarkStart w:id="131" w:name="_Toc470104287"/>
       <w:bookmarkEnd w:id="131"/>
-      <w:bookmarkStart w:id="132" w:name="_Toc470104117"/>
+      <w:bookmarkStart w:id="132" w:name="_Toc470104121"/>
       <w:bookmarkEnd w:id="132"/>
-      <w:bookmarkStart w:id="133" w:name="_Toc470104915"/>
+      <w:bookmarkStart w:id="133" w:name="_Toc470104759"/>
       <w:bookmarkEnd w:id="133"/>
-      <w:bookmarkStart w:id="134" w:name="_Toc470104287"/>
+      <w:bookmarkStart w:id="134" w:name="_Toc470104915"/>
       <w:bookmarkEnd w:id="134"/>
       <w:bookmarkStart w:id="135" w:name="_Toc470104920"/>
       <w:bookmarkStart w:id="136" w:name="_Toc408224359"/>
@@ -18017,25 +17939,25 @@
       <w:bookmarkEnd w:id="139"/>
       <w:bookmarkStart w:id="140" w:name="_Toc470104935"/>
       <w:bookmarkEnd w:id="140"/>
-      <w:bookmarkStart w:id="141" w:name="_Toc470104302"/>
+      <w:bookmarkStart w:id="141" w:name="_Toc470104777"/>
       <w:bookmarkEnd w:id="141"/>
-      <w:bookmarkStart w:id="142" w:name="_Toc470104777"/>
+      <w:bookmarkStart w:id="142" w:name="_Toc470104930"/>
       <w:bookmarkEnd w:id="142"/>
-      <w:bookmarkStart w:id="143" w:name="_Toc470104628"/>
+      <w:bookmarkStart w:id="143" w:name="_Toc470104466"/>
       <w:bookmarkEnd w:id="143"/>
-      <w:bookmarkStart w:id="144" w:name="_Toc470104307"/>
+      <w:bookmarkStart w:id="144" w:name="_Toc470104132"/>
       <w:bookmarkEnd w:id="144"/>
       <w:bookmarkStart w:id="145" w:name="_Toc470104623"/>
       <w:bookmarkEnd w:id="145"/>
-      <w:bookmarkStart w:id="146" w:name="_Toc470104930"/>
+      <w:bookmarkStart w:id="146" w:name="_Toc470104137"/>
       <w:bookmarkEnd w:id="146"/>
-      <w:bookmarkStart w:id="147" w:name="_Toc470104471"/>
+      <w:bookmarkStart w:id="147" w:name="_Toc470104628"/>
       <w:bookmarkEnd w:id="147"/>
-      <w:bookmarkStart w:id="148" w:name="_Toc470104466"/>
+      <w:bookmarkStart w:id="148" w:name="_Toc470104307"/>
       <w:bookmarkEnd w:id="148"/>
-      <w:bookmarkStart w:id="149" w:name="_Toc470104137"/>
+      <w:bookmarkStart w:id="149" w:name="_Toc470104302"/>
       <w:bookmarkEnd w:id="149"/>
-      <w:bookmarkStart w:id="150" w:name="_Toc470104132"/>
+      <w:bookmarkStart w:id="150" w:name="_Toc470104471"/>
       <w:bookmarkEnd w:id="150"/>
       <w:bookmarkStart w:id="151" w:name="_Toc384113447"/>
       <w:bookmarkStart w:id="152" w:name="_Toc408224363"/>
@@ -18086,8 +18008,8 @@
         </w:rPr>
       </w:pPr>
       <w:bookmarkStart w:id="154" w:name="_Toc470104937"/>
-      <w:bookmarkStart w:id="155" w:name="_Toc408224364"/>
-      <w:bookmarkStart w:id="156" w:name="_Toc384113448"/>
+      <w:bookmarkStart w:id="155" w:name="_Toc384113448"/>
+      <w:bookmarkStart w:id="156" w:name="_Toc408224364"/>
       <w:r>
         <w:rPr>
           <w:rFonts w:ascii="Book Antiqua" w:hAnsi="Book Antiqua"/>
@@ -18392,8 +18314,8 @@
           <w:rFonts w:ascii="Book Antiqua" w:hAnsi="Book Antiqua"/>
         </w:rPr>
       </w:pPr>
-      <w:bookmarkStart w:id="170" w:name="_Toc384113453"/>
-      <w:bookmarkStart w:id="171" w:name="_Toc408224369"/>
+      <w:bookmarkStart w:id="170" w:name="_Toc408224369"/>
+      <w:bookmarkStart w:id="171" w:name="_Toc384113453"/>
       <w:r>
         <w:rPr>
           <w:rFonts w:ascii="Book Antiqua" w:hAnsi="Book Antiqua"/>
@@ -18548,8 +18470,8 @@
         </w:rPr>
       </w:pPr>
       <w:bookmarkStart w:id="177" w:name="_Toc470104953"/>
-      <w:bookmarkStart w:id="178" w:name="_Toc408224371"/>
-      <w:bookmarkStart w:id="179" w:name="_Toc384113455"/>
+      <w:bookmarkStart w:id="178" w:name="_Toc384113455"/>
+      <w:bookmarkStart w:id="179" w:name="_Toc408224371"/>
       <w:r>
         <w:rPr>
           <w:rFonts w:ascii="Book Antiqua" w:hAnsi="Book Antiqua"/>
@@ -31460,9 +31382,9 @@
           <w:rFonts w:ascii="Book Antiqua" w:hAnsi="Book Antiqua"/>
         </w:rPr>
       </w:pPr>
-      <w:bookmarkStart w:id="187" w:name="_Toc470104959"/>
-      <w:bookmarkStart w:id="188" w:name="_Toc408224373"/>
-      <w:bookmarkStart w:id="189" w:name="_Toc384113457"/>
+      <w:bookmarkStart w:id="187" w:name="_Toc408224373"/>
+      <w:bookmarkStart w:id="188" w:name="_Toc384113457"/>
+      <w:bookmarkStart w:id="189" w:name="_Toc470104959"/>
       <w:r>
         <w:rPr>
           <w:rFonts w:ascii="Book Antiqua" w:hAnsi="Book Antiqua"/>
@@ -31488,9 +31410,9 @@
           <w:rFonts w:ascii="Book Antiqua" w:hAnsi="Book Antiqua"/>
         </w:rPr>
       </w:pPr>
-      <w:bookmarkStart w:id="190" w:name="_Toc470104960"/>
-      <w:bookmarkStart w:id="191" w:name="_Toc384113458"/>
-      <w:bookmarkStart w:id="192" w:name="_Toc408224374"/>
+      <w:bookmarkStart w:id="190" w:name="_Toc384113458"/>
+      <w:bookmarkStart w:id="191" w:name="_Toc408224374"/>
+      <w:bookmarkStart w:id="192" w:name="_Toc470104960"/>
       <w:r>
         <w:rPr>
           <w:rFonts w:ascii="Book Antiqua" w:hAnsi="Book Antiqua"/>
@@ -31549,8 +31471,8 @@
         </w:rPr>
       </w:pPr>
       <w:bookmarkStart w:id="196" w:name="_Toc384113460"/>
-      <w:bookmarkStart w:id="197" w:name="_Toc470104962"/>
-      <w:bookmarkStart w:id="198" w:name="_Toc408224376"/>
+      <w:bookmarkStart w:id="197" w:name="_Toc408224376"/>
+      <w:bookmarkStart w:id="198" w:name="_Toc470104962"/>
       <w:r>
         <w:rPr>
           <w:rFonts w:ascii="Book Antiqua" w:hAnsi="Book Antiqua"/>
@@ -31572,9 +31494,9 @@
           <w:bCs w:val="0"/>
         </w:rPr>
       </w:pPr>
-      <w:bookmarkStart w:id="199" w:name="_Toc470104963"/>
-      <w:bookmarkStart w:id="200" w:name="_Toc384113461"/>
-      <w:bookmarkStart w:id="201" w:name="_Toc408224377"/>
+      <w:bookmarkStart w:id="199" w:name="_Toc384113461"/>
+      <w:bookmarkStart w:id="200" w:name="_Toc408224377"/>
+      <w:bookmarkStart w:id="201" w:name="_Toc470104963"/>
       <w:r>
         <w:rPr>
           <w:rFonts w:ascii="Book Antiqua" w:hAnsi="Book Antiqua"/>
@@ -31596,9 +31518,9 @@
           <w:bCs w:val="0"/>
         </w:rPr>
       </w:pPr>
-      <w:bookmarkStart w:id="202" w:name="_Toc384113462"/>
-      <w:bookmarkStart w:id="203" w:name="_Toc408224378"/>
-      <w:bookmarkStart w:id="204" w:name="_Toc470104964"/>
+      <w:bookmarkStart w:id="202" w:name="_Toc470104964"/>
+      <w:bookmarkStart w:id="203" w:name="_Toc384113462"/>
+      <w:bookmarkStart w:id="204" w:name="_Toc408224378"/>
       <w:r>
         <w:rPr>
           <w:rFonts w:ascii="Book Antiqua" w:hAnsi="Book Antiqua"/>
@@ -31709,8 +31631,8 @@
           <w:bCs w:val="0"/>
         </w:rPr>
       </w:pPr>
-      <w:bookmarkStart w:id="210" w:name="_Toc408224379"/>
-      <w:bookmarkStart w:id="211" w:name="_Toc470104970"/>
+      <w:bookmarkStart w:id="210" w:name="_Toc470104970"/>
+      <w:bookmarkStart w:id="211" w:name="_Toc408224379"/>
       <w:bookmarkStart w:id="212" w:name="_Toc384113463"/>
       <w:r>
         <w:rPr>
@@ -31731,9 +31653,9 @@
           <w:rFonts w:ascii="Book Antiqua" w:hAnsi="Book Antiqua"/>
         </w:rPr>
       </w:pPr>
-      <w:bookmarkStart w:id="213" w:name="_Toc384113464"/>
-      <w:bookmarkStart w:id="214" w:name="_Toc470104971"/>
-      <w:bookmarkStart w:id="215" w:name="_Toc408224380"/>
+      <w:bookmarkStart w:id="213" w:name="_Toc408224380"/>
+      <w:bookmarkStart w:id="214" w:name="_Toc384113464"/>
+      <w:bookmarkStart w:id="215" w:name="_Toc470104971"/>
       <w:r>
         <w:rPr>
           <w:rFonts w:ascii="Book Antiqua" w:hAnsi="Book Antiqua"/>
@@ -31752,8 +31674,8 @@
         </w:rPr>
       </w:pPr>
       <w:bookmarkStart w:id="216" w:name="_Toc470104975"/>
-      <w:bookmarkStart w:id="217" w:name="_Toc384113468"/>
-      <w:bookmarkStart w:id="218" w:name="_Toc408224384"/>
+      <w:bookmarkStart w:id="217" w:name="_Toc408224384"/>
+      <w:bookmarkStart w:id="218" w:name="_Toc384113468"/>
       <w:r>
         <w:rPr>
           <w:rFonts w:ascii="Book Antiqua" w:hAnsi="Book Antiqua"/>
@@ -31949,7 +31871,7 @@
       <w:rPr>
         <w:sz w:val="20"/>
       </w:rPr>
-      <w:t>, Version &lt;1.0&gt;</w:t>
+      <w:t>, Version 1.0</w:t>
     </w:r>
     <w:r>
       <w:rPr>
@@ -32036,7 +31958,15 @@
       <w:rPr>
         <w:sz w:val="20"/>
       </w:rPr>
-      <w:t>, Version &lt;&gt;</w:t>
+      <w:t xml:space="preserve">, Version </w:t>
+    </w:r>
+    <w:r>
+      <w:rPr>
+        <w:rFonts w:hint="default"/>
+        <w:sz w:val="20"/>
+        <w:lang w:val="en-US"/>
+      </w:rPr>
+      <w:t>1.0</w:t>
     </w:r>
     <w:r>
       <w:rPr>
@@ -34196,7 +34126,7 @@
     <w:lsdException w:uiPriority="0" w:name="index 8"/>
     <w:lsdException w:uiPriority="0" w:name="index 9"/>
     <w:lsdException w:qFormat="1" w:unhideWhenUsed="0" w:uiPriority="39" w:semiHidden="0" w:name="toc 1"/>
-    <w:lsdException w:unhideWhenUsed="0" w:uiPriority="39" w:semiHidden="0" w:name="toc 2"/>
+    <w:lsdException w:qFormat="1" w:unhideWhenUsed="0" w:uiPriority="39" w:semiHidden="0" w:name="toc 2"/>
     <w:lsdException w:qFormat="1" w:unhideWhenUsed="0" w:uiPriority="39" w:semiHidden="0" w:name="toc 3"/>
     <w:lsdException w:qFormat="1" w:unhideWhenUsed="0" w:uiPriority="0" w:name="toc 4"/>
     <w:lsdException w:qFormat="1" w:unhideWhenUsed="0" w:uiPriority="0" w:name="toc 5"/>
@@ -35015,6 +34945,7 @@
     <w:name w:val="toc 2"/>
     <w:basedOn w:val="1"/>
     <w:next w:val="1"/>
+    <w:qFormat/>
     <w:uiPriority w:val="39"/>
     <w:pPr>
       <w:spacing w:after="0"/>

</xml_diff>